<commit_message>
Add some new files and update some files
Add event storming pdf
Add project plan pdf
Add Technical design pdf
Update user requirements
</commit_message>
<xml_diff>
--- a/Event Storming.docx
+++ b/Event Storming.docx
@@ -132,7 +132,7 @@
                 <w:noProof/>
                 <w:webHidden/>
               </w:rPr>
-              <w:t>1</w:t>
+              <w:t>3</w:t>
             </w:r>
             <w:r>
               <w:rPr>
@@ -200,7 +200,7 @@
                 <w:noProof/>
                 <w:webHidden/>
               </w:rPr>
-              <w:t>1</w:t>
+              <w:t>3</w:t>
             </w:r>
             <w:r>
               <w:rPr>
@@ -325,14 +325,27 @@
       <w:r>
         <w:t xml:space="preserve">Figure </w:t>
       </w:r>
-      <w:fldSimple w:instr=" SEQ Figure \* ARABIC ">
-        <w:r>
-          <w:rPr>
-            <w:noProof/>
-          </w:rPr>
-          <w:t>1</w:t>
-        </w:r>
-      </w:fldSimple>
+      <w:r>
+        <w:fldChar w:fldCharType="begin"/>
+      </w:r>
+      <w:r>
+        <w:instrText xml:space="preserve"> SEQ Figure \* ARABIC </w:instrText>
+      </w:r>
+      <w:r>
+        <w:fldChar w:fldCharType="separate"/>
+      </w:r>
+      <w:r>
+        <w:rPr>
+          <w:noProof/>
+        </w:rPr>
+        <w:t>1</w:t>
+      </w:r>
+      <w:r>
+        <w:rPr>
+          <w:noProof/>
+        </w:rPr>
+        <w:fldChar w:fldCharType="end"/>
+      </w:r>
       <w:r>
         <w:t>: Music trivia game event storming.</w:t>
       </w:r>

</xml_diff>